<commit_message>
Added data and edited script
</commit_message>
<xml_diff>
--- a/RscriptE93.docx
+++ b/RscriptE93.docx
@@ -705,7 +705,7 @@
         <w:rPr>
           <w:rStyle w:val="NormalTok"/>
         </w:rPr>
-        <w:t xml:space="preserve">Sex) )+</w:t>
+        <w:t xml:space="preserve">Sex))+</w:t>
       </w:r>
       <w:r>
         <w:br w:type="textWrapping"/>
@@ -750,7 +750,7 @@
         <w:rPr>
           <w:rStyle w:val="DecValTok"/>
         </w:rPr>
-        <w:t xml:space="preserve">16</w:t>
+        <w:t xml:space="preserve">1</w:t>
       </w:r>
       <w:r>
         <w:rPr>
@@ -762,7 +762,7 @@
         <w:rPr>
           <w:rStyle w:val="DecValTok"/>
         </w:rPr>
-        <w:t xml:space="preserve">1</w:t>
+        <w:t xml:space="preserve">19</w:t>
       </w:r>
       <w:r>
         <w:rPr>
@@ -1568,7 +1568,7 @@
         <w:rPr>
           <w:rStyle w:val="DecValTok"/>
         </w:rPr>
-        <w:t xml:space="preserve">16</w:t>
+        <w:t xml:space="preserve">1</w:t>
       </w:r>
       <w:r>
         <w:rPr>
@@ -1580,7 +1580,7 @@
         <w:rPr>
           <w:rStyle w:val="DecValTok"/>
         </w:rPr>
-        <w:t xml:space="preserve">1</w:t>
+        <w:t xml:space="preserve">19</w:t>
       </w:r>
       <w:r>
         <w:rPr>
@@ -2377,7 +2377,7 @@
         <w:rPr>
           <w:rStyle w:val="DecValTok"/>
         </w:rPr>
-        <w:t xml:space="preserve">16</w:t>
+        <w:t xml:space="preserve">1</w:t>
       </w:r>
       <w:r>
         <w:rPr>
@@ -2389,7 +2389,7 @@
         <w:rPr>
           <w:rStyle w:val="DecValTok"/>
         </w:rPr>
-        <w:t xml:space="preserve">1</w:t>
+        <w:t xml:space="preserve">19</w:t>
       </w:r>
       <w:r>
         <w:rPr>
@@ -3186,7 +3186,7 @@
         <w:rPr>
           <w:rStyle w:val="DecValTok"/>
         </w:rPr>
-        <w:t xml:space="preserve">16</w:t>
+        <w:t xml:space="preserve">1</w:t>
       </w:r>
       <w:r>
         <w:rPr>
@@ -3198,7 +3198,7 @@
         <w:rPr>
           <w:rStyle w:val="DecValTok"/>
         </w:rPr>
-        <w:t xml:space="preserve">1</w:t>
+        <w:t xml:space="preserve">19</w:t>
       </w:r>
       <w:r>
         <w:rPr>
@@ -4323,7 +4323,25 @@
         <w:rPr>
           <w:rStyle w:val="NormalTok"/>
         </w:rPr>
-        <w:t xml:space="preserve">Gene)) +</w:t>
+        <w:t xml:space="preserve">Gene), </w:t>
+      </w:r>
+      <w:r>
+        <w:rPr>
+          <w:rStyle w:val="DataTypeTok"/>
+        </w:rPr>
+        <w:t xml:space="preserve">size=</w:t>
+      </w:r>
+      <w:r>
+        <w:rPr>
+          <w:rStyle w:val="DecValTok"/>
+        </w:rPr>
+        <w:t xml:space="preserve">3</w:t>
+      </w:r>
+      <w:r>
+        <w:rPr>
+          <w:rStyle w:val="NormalTok"/>
+        </w:rPr>
+        <w:t xml:space="preserve">) +</w:t>
       </w:r>
       <w:r>
         <w:rPr>
@@ -5473,7 +5491,25 @@
         <w:rPr>
           <w:rStyle w:val="NormalTok"/>
         </w:rPr>
-        <w:t xml:space="preserve">Gene)) +</w:t>
+        <w:t xml:space="preserve">Gene), </w:t>
+      </w:r>
+      <w:r>
+        <w:rPr>
+          <w:rStyle w:val="DataTypeTok"/>
+        </w:rPr>
+        <w:t xml:space="preserve">size=</w:t>
+      </w:r>
+      <w:r>
+        <w:rPr>
+          <w:rStyle w:val="DecValTok"/>
+        </w:rPr>
+        <w:t xml:space="preserve">4</w:t>
+      </w:r>
+      <w:r>
+        <w:rPr>
+          <w:rStyle w:val="NormalTok"/>
+        </w:rPr>
+        <w:t xml:space="preserve">) +</w:t>
       </w:r>
       <w:r>
         <w:rPr>
@@ -6065,9 +6101,6 @@
           <w:rStyle w:val="NormalTok"/>
         </w:rPr>
         <w:t xml:space="preserve">))</w:t>
-      </w:r>
-      <w:r>
-        <w:br w:type="textWrapping"/>
       </w:r>
       <w:r>
         <w:br w:type="textWrapping"/>
@@ -8195,6 +8228,33 @@
       </w:r>
       <w:r>
         <w:rPr>
+          <w:rStyle w:val="KeywordTok"/>
+        </w:rPr>
+        <w:t xml:space="preserve">setwd</w:t>
+      </w:r>
+      <w:r>
+        <w:rPr>
+          <w:rStyle w:val="NormalTok"/>
+        </w:rPr>
+        <w:t xml:space="preserve">(</w:t>
+      </w:r>
+      <w:r>
+        <w:rPr>
+          <w:rStyle w:val="StringTok"/>
+        </w:rPr>
+        <w:t xml:space="preserve">"/Users/isabelle/Dropbox/_Github_reps/E93mealybug/"</w:t>
+      </w:r>
+      <w:r>
+        <w:rPr>
+          <w:rStyle w:val="NormalTok"/>
+        </w:rPr>
+        <w:t xml:space="preserve">)</w:t>
+      </w:r>
+      <w:r>
+        <w:br w:type="textWrapping"/>
+      </w:r>
+      <w:r>
+        <w:rPr>
           <w:rStyle w:val="NormalTok"/>
         </w:rPr>
         <w:t xml:space="preserve">dtf&lt;-</w:t>
@@ -8277,52 +8337,34 @@
         <w:rPr>
           <w:rStyle w:val="VerbatimChar"/>
         </w:rPr>
-        <w:t xml:space="preserve">##  [1] "cDNA.."          "Compound"        "treatment.stage"</w:t>
-      </w:r>
-      <w:r>
-        <w:br w:type="textWrapping"/>
-      </w:r>
-      <w:r>
-        <w:rPr>
-          <w:rStyle w:val="VerbatimChar"/>
-        </w:rPr>
-        <w:t xml:space="preserve">##  [4] "sex"             "Day"             "DayL"           </w:t>
-      </w:r>
-      <w:r>
-        <w:br w:type="textWrapping"/>
-      </w:r>
-      <w:r>
-        <w:rPr>
-          <w:rStyle w:val="VerbatimChar"/>
-        </w:rPr>
-        <w:t xml:space="preserve">##  [7] "N"               "rpL32"           "Kr.h1"          </w:t>
-      </w:r>
-      <w:r>
-        <w:br w:type="textWrapping"/>
-      </w:r>
-      <w:r>
-        <w:rPr>
-          <w:rStyle w:val="VerbatimChar"/>
-        </w:rPr>
-        <w:t xml:space="preserve">## [10] "E93"             "PkE93.1"         "PkE93.2"        </w:t>
-      </w:r>
-      <w:r>
-        <w:br w:type="textWrapping"/>
-      </w:r>
-      <w:r>
-        <w:rPr>
-          <w:rStyle w:val="VerbatimChar"/>
-        </w:rPr>
-        <w:t xml:space="preserve">## [13] "PkE93.3"         "br.1"            "br.2"           </w:t>
-      </w:r>
-      <w:r>
-        <w:br w:type="textWrapping"/>
-      </w:r>
-      <w:r>
-        <w:rPr>
-          <w:rStyle w:val="VerbatimChar"/>
-        </w:rPr>
-        <w:t xml:space="preserve">## [16] "br.3"</w:t>
+        <w:t xml:space="preserve">##  [1] "cDNA."          "Compound"       "Treatment"      "TreatmentStage"</w:t>
+      </w:r>
+      <w:r>
+        <w:br w:type="textWrapping"/>
+      </w:r>
+      <w:r>
+        <w:rPr>
+          <w:rStyle w:val="VerbatimChar"/>
+        </w:rPr>
+        <w:t xml:space="preserve">##  [5] "Sex"            "DAT"            "DayL"           "N"             </w:t>
+      </w:r>
+      <w:r>
+        <w:br w:type="textWrapping"/>
+      </w:r>
+      <w:r>
+        <w:rPr>
+          <w:rStyle w:val="VerbatimChar"/>
+        </w:rPr>
+        <w:t xml:space="preserve">##  [9] "rpL32"          "Kr.h1"          "E93"            "PkE93.1"       </w:t>
+      </w:r>
+      <w:r>
+        <w:br w:type="textWrapping"/>
+      </w:r>
+      <w:r>
+        <w:rPr>
+          <w:rStyle w:val="VerbatimChar"/>
+        </w:rPr>
+        <w:t xml:space="preserve">## [13] "PkE93.2"        "PkE93.3"</w:t>
       </w:r>
     </w:p>
     <w:p>
@@ -8350,124 +8392,124 @@
         <w:rPr>
           <w:rStyle w:val="VerbatimChar"/>
         </w:rPr>
-        <w:t xml:space="preserve">##   cDNA.. Compound treatment.stage    sex Day DayL N   rpL32    Kr.h1</w:t>
-      </w:r>
-      <w:r>
-        <w:br w:type="textWrapping"/>
-      </w:r>
-      <w:r>
-        <w:rPr>
-          <w:rStyle w:val="VerbatimChar"/>
-        </w:rPr>
-        <w:t xml:space="preserve">## 1    203  Control            N3D0 female   1    A 1 0.00281 4.22e-05</w:t>
-      </w:r>
-      <w:r>
-        <w:br w:type="textWrapping"/>
-      </w:r>
-      <w:r>
-        <w:rPr>
-          <w:rStyle w:val="VerbatimChar"/>
-        </w:rPr>
-        <w:t xml:space="preserve">## 2    204  Control            N3D0 female   1    A 1 0.00405 6.70e-05</w:t>
-      </w:r>
-      <w:r>
-        <w:br w:type="textWrapping"/>
-      </w:r>
-      <w:r>
-        <w:rPr>
-          <w:rStyle w:val="VerbatimChar"/>
-        </w:rPr>
-        <w:t xml:space="preserve">## 3    205  Control            N3D0 female   1    A 1 0.01160 9.58e-05</w:t>
-      </w:r>
-      <w:r>
-        <w:br w:type="textWrapping"/>
-      </w:r>
-      <w:r>
-        <w:rPr>
-          <w:rStyle w:val="VerbatimChar"/>
-        </w:rPr>
-        <w:t xml:space="preserve">## 4    206  Control            N3D0 female   1    A 1 0.00519 7.69e-05</w:t>
-      </w:r>
-      <w:r>
-        <w:br w:type="textWrapping"/>
-      </w:r>
-      <w:r>
-        <w:rPr>
-          <w:rStyle w:val="VerbatimChar"/>
-        </w:rPr>
-        <w:t xml:space="preserve">## 5    207    Mimic            N3D0 female   1    A 1 0.00281 9.39e-05</w:t>
-      </w:r>
-      <w:r>
-        <w:br w:type="textWrapping"/>
-      </w:r>
-      <w:r>
-        <w:rPr>
-          <w:rStyle w:val="VerbatimChar"/>
-        </w:rPr>
-        <w:t xml:space="preserve">## 6    209    Mimic            N3D0 female   1    A 1 0.00161 3.51e-06</w:t>
-      </w:r>
-      <w:r>
-        <w:br w:type="textWrapping"/>
-      </w:r>
-      <w:r>
-        <w:rPr>
-          <w:rStyle w:val="VerbatimChar"/>
-        </w:rPr>
-        <w:t xml:space="preserve">##        E93  PkE93.1  PkE93.2  PkE93.3     br.1     br.2     br.3</w:t>
-      </w:r>
-      <w:r>
-        <w:br w:type="textWrapping"/>
-      </w:r>
-      <w:r>
-        <w:rPr>
-          <w:rStyle w:val="VerbatimChar"/>
-        </w:rPr>
-        <w:t xml:space="preserve">## 1 9.75e-06 1.77e-06 3.33e-07 6.94e-08 1.29e-06 3.91e-05 6.71e-05</w:t>
-      </w:r>
-      <w:r>
-        <w:br w:type="textWrapping"/>
-      </w:r>
-      <w:r>
-        <w:rPr>
-          <w:rStyle w:val="VerbatimChar"/>
-        </w:rPr>
-        <w:t xml:space="preserve">## 2 1.81e-05 1.85e-06 3.36e-07 9.38e-08 1.01e-06 3.33e-05 2.80e-05</w:t>
-      </w:r>
-      <w:r>
-        <w:br w:type="textWrapping"/>
-      </w:r>
-      <w:r>
-        <w:rPr>
-          <w:rStyle w:val="VerbatimChar"/>
-        </w:rPr>
-        <w:t xml:space="preserve">## 3 3.81e-05 5.16e-06 1.08e-06 1.44e-07 5.26e-06 8.94e-05 1.29e-04</w:t>
-      </w:r>
-      <w:r>
-        <w:br w:type="textWrapping"/>
-      </w:r>
-      <w:r>
-        <w:rPr>
-          <w:rStyle w:val="VerbatimChar"/>
-        </w:rPr>
-        <w:t xml:space="preserve">## 4 2.78e-05 3.62e-06 5.92e-07 1.67e-07 4.03e-06 3.94e-05 9.86e-05</w:t>
-      </w:r>
-      <w:r>
-        <w:br w:type="textWrapping"/>
-      </w:r>
-      <w:r>
-        <w:rPr>
-          <w:rStyle w:val="VerbatimChar"/>
-        </w:rPr>
-        <w:t xml:space="preserve">## 5 4.46e-05 1.59e-05 1.08e-06 2.39e-08 2.19e-06 1.28e-05 8.69e-05</w:t>
-      </w:r>
-      <w:r>
-        <w:br w:type="textWrapping"/>
-      </w:r>
-      <w:r>
-        <w:rPr>
-          <w:rStyle w:val="VerbatimChar"/>
-        </w:rPr>
-        <w:t xml:space="preserve">## 6 4.14e-06 5.95e-07 1.22e-07 1.00e-07 6.68e-08 5.51e-06 4.13e-06</w:t>
+        <w:t xml:space="preserve">##   cDNA. Compound Treatment TreatmentStage    Sex DAT DayL N   rpL32</w:t>
+      </w:r>
+      <w:r>
+        <w:br w:type="textWrapping"/>
+      </w:r>
+      <w:r>
+        <w:rPr>
+          <w:rStyle w:val="VerbatimChar"/>
+        </w:rPr>
+        <w:t xml:space="preserve">## 1   203 Methanol   Control           N3D0 female   1    A 1 0.00281</w:t>
+      </w:r>
+      <w:r>
+        <w:br w:type="textWrapping"/>
+      </w:r>
+      <w:r>
+        <w:rPr>
+          <w:rStyle w:val="VerbatimChar"/>
+        </w:rPr>
+        <w:t xml:space="preserve">## 2   204 Methanol   Control           N3D0 female   1    A 1 0.00405</w:t>
+      </w:r>
+      <w:r>
+        <w:br w:type="textWrapping"/>
+      </w:r>
+      <w:r>
+        <w:rPr>
+          <w:rStyle w:val="VerbatimChar"/>
+        </w:rPr>
+        <w:t xml:space="preserve">## 3   205 Methanol   Control           N3D0 female   1    A 1 0.01160</w:t>
+      </w:r>
+      <w:r>
+        <w:br w:type="textWrapping"/>
+      </w:r>
+      <w:r>
+        <w:rPr>
+          <w:rStyle w:val="VerbatimChar"/>
+        </w:rPr>
+        <w:t xml:space="preserve">## 4   206 Methanol   Control           N3D0 female   1    A 1 0.00519</w:t>
+      </w:r>
+      <w:r>
+        <w:br w:type="textWrapping"/>
+      </w:r>
+      <w:r>
+        <w:rPr>
+          <w:rStyle w:val="VerbatimChar"/>
+        </w:rPr>
+        <w:t xml:space="preserve">## 5   281 Methanol   Control           N3D0 female   2    B 1 0.01247</w:t>
+      </w:r>
+      <w:r>
+        <w:br w:type="textWrapping"/>
+      </w:r>
+      <w:r>
+        <w:rPr>
+          <w:rStyle w:val="VerbatimChar"/>
+        </w:rPr>
+        <w:t xml:space="preserve">## 6   282 Methanol   Control           N3D0 female   2    B 1 0.00844</w:t>
+      </w:r>
+      <w:r>
+        <w:br w:type="textWrapping"/>
+      </w:r>
+      <w:r>
+        <w:rPr>
+          <w:rStyle w:val="VerbatimChar"/>
+        </w:rPr>
+        <w:t xml:space="preserve">##       Kr.h1       E93   PkE93.1   PkE93.2   PkE93.3</w:t>
+      </w:r>
+      <w:r>
+        <w:br w:type="textWrapping"/>
+      </w:r>
+      <w:r>
+        <w:rPr>
+          <w:rStyle w:val="VerbatimChar"/>
+        </w:rPr>
+        <w:t xml:space="preserve">## 1 4.220e-05 9.750e-06 1.765e-06 3.333e-07 6.944e-08</w:t>
+      </w:r>
+      <w:r>
+        <w:br w:type="textWrapping"/>
+      </w:r>
+      <w:r>
+        <w:rPr>
+          <w:rStyle w:val="VerbatimChar"/>
+        </w:rPr>
+        <w:t xml:space="preserve">## 2 6.700e-05 1.810e-05 1.847e-06 3.363e-07 9.378e-08</w:t>
+      </w:r>
+      <w:r>
+        <w:br w:type="textWrapping"/>
+      </w:r>
+      <w:r>
+        <w:rPr>
+          <w:rStyle w:val="VerbatimChar"/>
+        </w:rPr>
+        <w:t xml:space="preserve">## 3 9.580e-05 3.810e-05 5.162e-06 1.081e-06 1.435e-07</w:t>
+      </w:r>
+      <w:r>
+        <w:br w:type="textWrapping"/>
+      </w:r>
+      <w:r>
+        <w:rPr>
+          <w:rStyle w:val="VerbatimChar"/>
+        </w:rPr>
+        <w:t xml:space="preserve">## 4 7.690e-05 2.780e-05 3.619e-06 5.923e-07 1.668e-07</w:t>
+      </w:r>
+      <w:r>
+        <w:br w:type="textWrapping"/>
+      </w:r>
+      <w:r>
+        <w:rPr>
+          <w:rStyle w:val="VerbatimChar"/>
+        </w:rPr>
+        <w:t xml:space="preserve">## 5 4.730e-05 2.261e-05 1.528e-06 4.653e-07 1.791e-07</w:t>
+      </w:r>
+      <w:r>
+        <w:br w:type="textWrapping"/>
+      </w:r>
+      <w:r>
+        <w:rPr>
+          <w:rStyle w:val="VerbatimChar"/>
+        </w:rPr>
+        <w:t xml:space="preserve">## 6 3.376e-05 1.156e-05 2.448e-07 1.614e-07 1.413e-07</w:t>
       </w:r>
     </w:p>
     <w:p>
@@ -8496,7 +8538,7 @@
         <w:rPr>
           <w:rStyle w:val="DecValTok"/>
         </w:rPr>
-        <w:t xml:space="preserve">9</w:t>
+        <w:t xml:space="preserve">10</w:t>
       </w:r>
       <w:r>
         <w:rPr>
@@ -8508,22 +8550,13 @@
         <w:rPr>
           <w:rStyle w:val="DecValTok"/>
         </w:rPr>
-        <w:t xml:space="preserve">16</w:t>
+        <w:t xml:space="preserve">14</w:t>
       </w:r>
       <w:r>
         <w:rPr>
           <w:rStyle w:val="NormalTok"/>
         </w:rPr>
         <w:t xml:space="preserve">)</w:t>
-      </w:r>
-      <w:r>
-        <w:br w:type="textWrapping"/>
-      </w:r>
-      <w:r>
-        <w:rPr>
-          <w:rStyle w:val="CommentTok"/>
-        </w:rPr>
-        <w:t xml:space="preserve">#dtf</w:t>
       </w:r>
       <w:r>
         <w:br w:type="textWrapping"/>
@@ -8549,61 +8582,124 @@
         <w:rPr>
           <w:rStyle w:val="VerbatimChar"/>
         </w:rPr>
-        <w:t xml:space="preserve">##   cDNA.. Compound treatment.stage    sex Day DayL N   rpL32  Gene      SDM</w:t>
-      </w:r>
-      <w:r>
-        <w:br w:type="textWrapping"/>
-      </w:r>
-      <w:r>
-        <w:rPr>
-          <w:rStyle w:val="VerbatimChar"/>
-        </w:rPr>
-        <w:t xml:space="preserve">## 1    203  Control            N3D0 female   1    A 1 0.00281 Kr.h1 4.22e-05</w:t>
-      </w:r>
-      <w:r>
-        <w:br w:type="textWrapping"/>
-      </w:r>
-      <w:r>
-        <w:rPr>
-          <w:rStyle w:val="VerbatimChar"/>
-        </w:rPr>
-        <w:t xml:space="preserve">## 2    204  Control            N3D0 female   1    A 1 0.00405 Kr.h1 6.70e-05</w:t>
-      </w:r>
-      <w:r>
-        <w:br w:type="textWrapping"/>
-      </w:r>
-      <w:r>
-        <w:rPr>
-          <w:rStyle w:val="VerbatimChar"/>
-        </w:rPr>
-        <w:t xml:space="preserve">## 3    205  Control            N3D0 female   1    A 1 0.01160 Kr.h1 9.58e-05</w:t>
-      </w:r>
-      <w:r>
-        <w:br w:type="textWrapping"/>
-      </w:r>
-      <w:r>
-        <w:rPr>
-          <w:rStyle w:val="VerbatimChar"/>
-        </w:rPr>
-        <w:t xml:space="preserve">## 4    206  Control            N3D0 female   1    A 1 0.00519 Kr.h1 7.69e-05</w:t>
-      </w:r>
-      <w:r>
-        <w:br w:type="textWrapping"/>
-      </w:r>
-      <w:r>
-        <w:rPr>
-          <w:rStyle w:val="VerbatimChar"/>
-        </w:rPr>
-        <w:t xml:space="preserve">## 5    207    Mimic            N3D0 female   1    A 1 0.00281 Kr.h1 9.39e-05</w:t>
-      </w:r>
-      <w:r>
-        <w:br w:type="textWrapping"/>
-      </w:r>
-      <w:r>
-        <w:rPr>
-          <w:rStyle w:val="VerbatimChar"/>
-        </w:rPr>
-        <w:t xml:space="preserve">## 6    209    Mimic            N3D0 female   1    A 1 0.00161 Kr.h1 3.51e-06</w:t>
+        <w:t xml:space="preserve">##   cDNA. Compound Treatment TreatmentStage    Sex DAT DayL N   rpL32  Gene</w:t>
+      </w:r>
+      <w:r>
+        <w:br w:type="textWrapping"/>
+      </w:r>
+      <w:r>
+        <w:rPr>
+          <w:rStyle w:val="VerbatimChar"/>
+        </w:rPr>
+        <w:t xml:space="preserve">## 1   203 Methanol   Control           N3D0 female   1    A 1 0.00281 Kr.h1</w:t>
+      </w:r>
+      <w:r>
+        <w:br w:type="textWrapping"/>
+      </w:r>
+      <w:r>
+        <w:rPr>
+          <w:rStyle w:val="VerbatimChar"/>
+        </w:rPr>
+        <w:t xml:space="preserve">## 2   204 Methanol   Control           N3D0 female   1    A 1 0.00405 Kr.h1</w:t>
+      </w:r>
+      <w:r>
+        <w:br w:type="textWrapping"/>
+      </w:r>
+      <w:r>
+        <w:rPr>
+          <w:rStyle w:val="VerbatimChar"/>
+        </w:rPr>
+        <w:t xml:space="preserve">## 3   205 Methanol   Control           N3D0 female   1    A 1 0.01160 Kr.h1</w:t>
+      </w:r>
+      <w:r>
+        <w:br w:type="textWrapping"/>
+      </w:r>
+      <w:r>
+        <w:rPr>
+          <w:rStyle w:val="VerbatimChar"/>
+        </w:rPr>
+        <w:t xml:space="preserve">## 4   206 Methanol   Control           N3D0 female   1    A 1 0.00519 Kr.h1</w:t>
+      </w:r>
+      <w:r>
+        <w:br w:type="textWrapping"/>
+      </w:r>
+      <w:r>
+        <w:rPr>
+          <w:rStyle w:val="VerbatimChar"/>
+        </w:rPr>
+        <w:t xml:space="preserve">## 5   281 Methanol   Control           N3D0 female   2    B 1 0.01247 Kr.h1</w:t>
+      </w:r>
+      <w:r>
+        <w:br w:type="textWrapping"/>
+      </w:r>
+      <w:r>
+        <w:rPr>
+          <w:rStyle w:val="VerbatimChar"/>
+        </w:rPr>
+        <w:t xml:space="preserve">## 6   282 Methanol   Control           N3D0 female   2    B 1 0.00844 Kr.h1</w:t>
+      </w:r>
+      <w:r>
+        <w:br w:type="textWrapping"/>
+      </w:r>
+      <w:r>
+        <w:rPr>
+          <w:rStyle w:val="VerbatimChar"/>
+        </w:rPr>
+        <w:t xml:space="preserve">##         SDM</w:t>
+      </w:r>
+      <w:r>
+        <w:br w:type="textWrapping"/>
+      </w:r>
+      <w:r>
+        <w:rPr>
+          <w:rStyle w:val="VerbatimChar"/>
+        </w:rPr>
+        <w:t xml:space="preserve">## 1 4.220e-05</w:t>
+      </w:r>
+      <w:r>
+        <w:br w:type="textWrapping"/>
+      </w:r>
+      <w:r>
+        <w:rPr>
+          <w:rStyle w:val="VerbatimChar"/>
+        </w:rPr>
+        <w:t xml:space="preserve">## 2 6.700e-05</w:t>
+      </w:r>
+      <w:r>
+        <w:br w:type="textWrapping"/>
+      </w:r>
+      <w:r>
+        <w:rPr>
+          <w:rStyle w:val="VerbatimChar"/>
+        </w:rPr>
+        <w:t xml:space="preserve">## 3 9.580e-05</w:t>
+      </w:r>
+      <w:r>
+        <w:br w:type="textWrapping"/>
+      </w:r>
+      <w:r>
+        <w:rPr>
+          <w:rStyle w:val="VerbatimChar"/>
+        </w:rPr>
+        <w:t xml:space="preserve">## 4 7.690e-05</w:t>
+      </w:r>
+      <w:r>
+        <w:br w:type="textWrapping"/>
+      </w:r>
+      <w:r>
+        <w:rPr>
+          <w:rStyle w:val="VerbatimChar"/>
+        </w:rPr>
+        <w:t xml:space="preserve">## 5 4.730e-05</w:t>
+      </w:r>
+      <w:r>
+        <w:br w:type="textWrapping"/>
+      </w:r>
+      <w:r>
+        <w:rPr>
+          <w:rStyle w:val="VerbatimChar"/>
+        </w:rPr>
+        <w:t xml:space="preserve">## 6 3.376e-05</w:t>
       </w:r>
     </w:p>
     <w:p>
@@ -8725,147 +8821,6 @@
         <w:rPr>
           <w:rStyle w:val="NormalTok"/>
         </w:rPr>
-        <w:t xml:space="preserve">dtf&lt;-</w:t>
-      </w:r>
-      <w:r>
-        <w:rPr>
-          <w:rStyle w:val="KeywordTok"/>
-        </w:rPr>
-        <w:t xml:space="preserve">subset</w:t>
-      </w:r>
-      <w:r>
-        <w:rPr>
-          <w:rStyle w:val="NormalTok"/>
-        </w:rPr>
-        <w:t xml:space="preserve">(dtf, Day ==</w:t>
-      </w:r>
-      <w:r>
-        <w:rPr>
-          <w:rStyle w:val="StringTok"/>
-        </w:rPr>
-        <w:t xml:space="preserve"> </w:t>
-      </w:r>
-      <w:r>
-        <w:rPr>
-          <w:rStyle w:val="DecValTok"/>
-        </w:rPr>
-        <w:t xml:space="preserve">4</w:t>
-      </w:r>
-      <w:r>
-        <w:rPr>
-          <w:rStyle w:val="NormalTok"/>
-        </w:rPr>
-        <w:t xml:space="preserve"> </w:t>
-      </w:r>
-      <w:r>
-        <w:rPr>
-          <w:rStyle w:val="NormalTok"/>
-        </w:rPr>
-        <w:t xml:space="preserve">|Day ==</w:t>
-      </w:r>
-      <w:r>
-        <w:rPr>
-          <w:rStyle w:val="StringTok"/>
-        </w:rPr>
-        <w:t xml:space="preserve"> </w:t>
-      </w:r>
-      <w:r>
-        <w:rPr>
-          <w:rStyle w:val="DecValTok"/>
-        </w:rPr>
-        <w:t xml:space="preserve">5</w:t>
-      </w:r>
-      <w:r>
-        <w:rPr>
-          <w:rStyle w:val="NormalTok"/>
-        </w:rPr>
-        <w:t xml:space="preserve"> </w:t>
-      </w:r>
-      <w:r>
-        <w:rPr>
-          <w:rStyle w:val="NormalTok"/>
-        </w:rPr>
-        <w:t xml:space="preserve">|Day ==</w:t>
-      </w:r>
-      <w:r>
-        <w:rPr>
-          <w:rStyle w:val="StringTok"/>
-        </w:rPr>
-        <w:t xml:space="preserve"> </w:t>
-      </w:r>
-      <w:r>
-        <w:rPr>
-          <w:rStyle w:val="DecValTok"/>
-        </w:rPr>
-        <w:t xml:space="preserve">6</w:t>
-      </w:r>
-      <w:r>
-        <w:rPr>
-          <w:rStyle w:val="NormalTok"/>
-        </w:rPr>
-        <w:t xml:space="preserve"> </w:t>
-      </w:r>
-      <w:r>
-        <w:rPr>
-          <w:rStyle w:val="NormalTok"/>
-        </w:rPr>
-        <w:t xml:space="preserve">|Day ==</w:t>
-      </w:r>
-      <w:r>
-        <w:rPr>
-          <w:rStyle w:val="StringTok"/>
-        </w:rPr>
-        <w:t xml:space="preserve"> </w:t>
-      </w:r>
-      <w:r>
-        <w:rPr>
-          <w:rStyle w:val="DecValTok"/>
-        </w:rPr>
-        <w:t xml:space="preserve">7</w:t>
-      </w:r>
-      <w:r>
-        <w:rPr>
-          <w:rStyle w:val="NormalTok"/>
-        </w:rPr>
-        <w:t xml:space="preserve"> </w:t>
-      </w:r>
-      <w:r>
-        <w:rPr>
-          <w:rStyle w:val="NormalTok"/>
-        </w:rPr>
-        <w:t xml:space="preserve">|Day ==</w:t>
-      </w:r>
-      <w:r>
-        <w:rPr>
-          <w:rStyle w:val="StringTok"/>
-        </w:rPr>
-        <w:t xml:space="preserve"> </w:t>
-      </w:r>
-      <w:r>
-        <w:rPr>
-          <w:rStyle w:val="DecValTok"/>
-        </w:rPr>
-        <w:t xml:space="preserve">8</w:t>
-      </w:r>
-      <w:r>
-        <w:rPr>
-          <w:rStyle w:val="NormalTok"/>
-        </w:rPr>
-        <w:t xml:space="preserve"> </w:t>
-      </w:r>
-      <w:r>
-        <w:rPr>
-          <w:rStyle w:val="NormalTok"/>
-        </w:rPr>
-        <w:t xml:space="preserve">)</w:t>
-      </w:r>
-      <w:r>
-        <w:br w:type="textWrapping"/>
-      </w:r>
-      <w:r>
-        <w:rPr>
-          <w:rStyle w:val="NormalTok"/>
-        </w:rPr>
         <w:t xml:space="preserve">dtf$Gene</w:t>
       </w:r>
     </w:p>
@@ -8922,34 +8877,34 @@
         <w:rPr>
           <w:rStyle w:val="VerbatimChar"/>
         </w:rPr>
-        <w:t xml:space="preserve">##  [36] "Kr.h1"   "Kr.h1"   "Kr.h1"   "Kr.h1"   "PkE93.1" "PkE93.1" "PkE93.1"</w:t>
-      </w:r>
-      <w:r>
-        <w:br w:type="textWrapping"/>
-      </w:r>
-      <w:r>
-        <w:rPr>
-          <w:rStyle w:val="VerbatimChar"/>
-        </w:rPr>
-        <w:t xml:space="preserve">##  [43] "PkE93.1" "PkE93.1" "PkE93.1" "PkE93.1" "PkE93.1" "PkE93.1" "PkE93.1"</w:t>
-      </w:r>
-      <w:r>
-        <w:br w:type="textWrapping"/>
-      </w:r>
-      <w:r>
-        <w:rPr>
-          <w:rStyle w:val="VerbatimChar"/>
-        </w:rPr>
-        <w:t xml:space="preserve">##  [50] "PkE93.1" "PkE93.1" "PkE93.1" "PkE93.1" "PkE93.1" "PkE93.1" "PkE93.1"</w:t>
-      </w:r>
-      <w:r>
-        <w:br w:type="textWrapping"/>
-      </w:r>
-      <w:r>
-        <w:rPr>
-          <w:rStyle w:val="VerbatimChar"/>
-        </w:rPr>
-        <w:t xml:space="preserve">##  [57] "PkE93.1" "PkE93.1" "PkE93.1" "PkE93.1" "PkE93.1" "PkE93.1" "PkE93.1"</w:t>
+        <w:t xml:space="preserve">##  [36] "Kr.h1"   "Kr.h1"   "Kr.h1"   "Kr.h1"   "Kr.h1"   "Kr.h1"   "Kr.h1"  </w:t>
+      </w:r>
+      <w:r>
+        <w:br w:type="textWrapping"/>
+      </w:r>
+      <w:r>
+        <w:rPr>
+          <w:rStyle w:val="VerbatimChar"/>
+        </w:rPr>
+        <w:t xml:space="preserve">##  [43] "Kr.h1"   "Kr.h1"   "Kr.h1"   "Kr.h1"   "Kr.h1"   "Kr.h1"   "Kr.h1"  </w:t>
+      </w:r>
+      <w:r>
+        <w:br w:type="textWrapping"/>
+      </w:r>
+      <w:r>
+        <w:rPr>
+          <w:rStyle w:val="VerbatimChar"/>
+        </w:rPr>
+        <w:t xml:space="preserve">##  [50] "Kr.h1"   "Kr.h1"   "Kr.h1"   "Kr.h1"   "Kr.h1"   "Kr.h1"   "Kr.h1"  </w:t>
+      </w:r>
+      <w:r>
+        <w:br w:type="textWrapping"/>
+      </w:r>
+      <w:r>
+        <w:rPr>
+          <w:rStyle w:val="VerbatimChar"/>
+        </w:rPr>
+        <w:t xml:space="preserve">##  [57] "Kr.h1"   "Kr.h1"   "Kr.h1"   "PkE93.1" "PkE93.1" "PkE93.1" "PkE93.1"</w:t>
       </w:r>
       <w:r>
         <w:br w:type="textWrapping"/>
@@ -8976,106 +8931,205 @@
         <w:rPr>
           <w:rStyle w:val="VerbatimChar"/>
         </w:rPr>
-        <w:t xml:space="preserve">##  [78] "PkE93.1" "PkE93.2" "PkE93.2" "PkE93.2" "PkE93.2" "PkE93.2" "PkE93.2"</w:t>
-      </w:r>
-      <w:r>
-        <w:br w:type="textWrapping"/>
-      </w:r>
-      <w:r>
-        <w:rPr>
-          <w:rStyle w:val="VerbatimChar"/>
-        </w:rPr>
-        <w:t xml:space="preserve">##  [85] "PkE93.2" "PkE93.2" "PkE93.2" "PkE93.2" "PkE93.2" "PkE93.2" "PkE93.2"</w:t>
-      </w:r>
-      <w:r>
-        <w:br w:type="textWrapping"/>
-      </w:r>
-      <w:r>
-        <w:rPr>
-          <w:rStyle w:val="VerbatimChar"/>
-        </w:rPr>
-        <w:t xml:space="preserve">##  [92] "PkE93.2" "PkE93.2" "PkE93.2" "PkE93.2" "PkE93.2" "PkE93.2" "PkE93.2"</w:t>
-      </w:r>
-      <w:r>
-        <w:br w:type="textWrapping"/>
-      </w:r>
-      <w:r>
-        <w:rPr>
-          <w:rStyle w:val="VerbatimChar"/>
-        </w:rPr>
-        <w:t xml:space="preserve">##  [99] "PkE93.2" "PkE93.2" "PkE93.2" "PkE93.2" "PkE93.2" "PkE93.2" "PkE93.2"</w:t>
-      </w:r>
-      <w:r>
-        <w:br w:type="textWrapping"/>
-      </w:r>
-      <w:r>
-        <w:rPr>
-          <w:rStyle w:val="VerbatimChar"/>
-        </w:rPr>
-        <w:t xml:space="preserve">## [106] "PkE93.2" "PkE93.2" "PkE93.2" "PkE93.2" "PkE93.2" "PkE93.2" "PkE93.2"</w:t>
-      </w:r>
-      <w:r>
-        <w:br w:type="textWrapping"/>
-      </w:r>
-      <w:r>
-        <w:rPr>
-          <w:rStyle w:val="VerbatimChar"/>
-        </w:rPr>
-        <w:t xml:space="preserve">## [113] "PkE93.2" "PkE93.2" "PkE93.2" "PkE93.2" "PkE93.2" "PkE93.3" "PkE93.3"</w:t>
-      </w:r>
-      <w:r>
-        <w:br w:type="textWrapping"/>
-      </w:r>
-      <w:r>
-        <w:rPr>
-          <w:rStyle w:val="VerbatimChar"/>
-        </w:rPr>
-        <w:t xml:space="preserve">## [120] "PkE93.3" "PkE93.3" "PkE93.3" "PkE93.3" "PkE93.3" "PkE93.3" "PkE93.3"</w:t>
-      </w:r>
-      <w:r>
-        <w:br w:type="textWrapping"/>
-      </w:r>
-      <w:r>
-        <w:rPr>
-          <w:rStyle w:val="VerbatimChar"/>
-        </w:rPr>
-        <w:t xml:space="preserve">## [127] "PkE93.3" "PkE93.3" "PkE93.3" "PkE93.3" "PkE93.3" "PkE93.3" "PkE93.3"</w:t>
-      </w:r>
-      <w:r>
-        <w:br w:type="textWrapping"/>
-      </w:r>
-      <w:r>
-        <w:rPr>
-          <w:rStyle w:val="VerbatimChar"/>
-        </w:rPr>
-        <w:t xml:space="preserve">## [134] "PkE93.3" "PkE93.3" "PkE93.3" "PkE93.3" "PkE93.3" "PkE93.3" "PkE93.3"</w:t>
-      </w:r>
-      <w:r>
-        <w:br w:type="textWrapping"/>
-      </w:r>
-      <w:r>
-        <w:rPr>
-          <w:rStyle w:val="VerbatimChar"/>
-        </w:rPr>
-        <w:t xml:space="preserve">## [141] "PkE93.3" "PkE93.3" "PkE93.3" "PkE93.3" "PkE93.3" "PkE93.3" "PkE93.3"</w:t>
-      </w:r>
-      <w:r>
-        <w:br w:type="textWrapping"/>
-      </w:r>
-      <w:r>
-        <w:rPr>
-          <w:rStyle w:val="VerbatimChar"/>
-        </w:rPr>
-        <w:t xml:space="preserve">## [148] "PkE93.3" "PkE93.3" "PkE93.3" "PkE93.3" "PkE93.3" "PkE93.3" "PkE93.3"</w:t>
-      </w:r>
-      <w:r>
-        <w:br w:type="textWrapping"/>
-      </w:r>
-      <w:r>
-        <w:rPr>
-          <w:rStyle w:val="VerbatimChar"/>
-        </w:rPr>
-        <w:t xml:space="preserve">## [155] "PkE93.3" "PkE93.3"</w:t>
+        <w:t xml:space="preserve">##  [78] "PkE93.1" "PkE93.1" "PkE93.1" "PkE93.1" "PkE93.1" "PkE93.1" "PkE93.1"</w:t>
+      </w:r>
+      <w:r>
+        <w:br w:type="textWrapping"/>
+      </w:r>
+      <w:r>
+        <w:rPr>
+          <w:rStyle w:val="VerbatimChar"/>
+        </w:rPr>
+        <w:t xml:space="preserve">##  [85] "PkE93.1" "PkE93.1" "PkE93.1" "PkE93.1" "PkE93.1" "PkE93.1" "PkE93.1"</w:t>
+      </w:r>
+      <w:r>
+        <w:br w:type="textWrapping"/>
+      </w:r>
+      <w:r>
+        <w:rPr>
+          <w:rStyle w:val="VerbatimChar"/>
+        </w:rPr>
+        <w:t xml:space="preserve">##  [92] "PkE93.1" "PkE93.1" "PkE93.1" "PkE93.1" "PkE93.1" "PkE93.1" "PkE93.1"</w:t>
+      </w:r>
+      <w:r>
+        <w:br w:type="textWrapping"/>
+      </w:r>
+      <w:r>
+        <w:rPr>
+          <w:rStyle w:val="VerbatimChar"/>
+        </w:rPr>
+        <w:t xml:space="preserve">##  [99] "PkE93.1" "PkE93.1" "PkE93.1" "PkE93.1" "PkE93.1" "PkE93.1" "PkE93.1"</w:t>
+      </w:r>
+      <w:r>
+        <w:br w:type="textWrapping"/>
+      </w:r>
+      <w:r>
+        <w:rPr>
+          <w:rStyle w:val="VerbatimChar"/>
+        </w:rPr>
+        <w:t xml:space="preserve">## [106] "PkE93.1" "PkE93.1" "PkE93.1" "PkE93.1" "PkE93.1" "PkE93.1" "PkE93.1"</w:t>
+      </w:r>
+      <w:r>
+        <w:br w:type="textWrapping"/>
+      </w:r>
+      <w:r>
+        <w:rPr>
+          <w:rStyle w:val="VerbatimChar"/>
+        </w:rPr>
+        <w:t xml:space="preserve">## [113] "PkE93.1" "PkE93.1" "PkE93.1" "PkE93.1" "PkE93.1" "PkE93.1" "PkE93.2"</w:t>
+      </w:r>
+      <w:r>
+        <w:br w:type="textWrapping"/>
+      </w:r>
+      <w:r>
+        <w:rPr>
+          <w:rStyle w:val="VerbatimChar"/>
+        </w:rPr>
+        <w:t xml:space="preserve">## [120] "PkE93.2" "PkE93.2" "PkE93.2" "PkE93.2" "PkE93.2" "PkE93.2" "PkE93.2"</w:t>
+      </w:r>
+      <w:r>
+        <w:br w:type="textWrapping"/>
+      </w:r>
+      <w:r>
+        <w:rPr>
+          <w:rStyle w:val="VerbatimChar"/>
+        </w:rPr>
+        <w:t xml:space="preserve">## [127] "PkE93.2" "PkE93.2" "PkE93.2" "PkE93.2" "PkE93.2" "PkE93.2" "PkE93.2"</w:t>
+      </w:r>
+      <w:r>
+        <w:br w:type="textWrapping"/>
+      </w:r>
+      <w:r>
+        <w:rPr>
+          <w:rStyle w:val="VerbatimChar"/>
+        </w:rPr>
+        <w:t xml:space="preserve">## [134] "PkE93.2" "PkE93.2" "PkE93.2" "PkE93.2" "PkE93.2" "PkE93.2" "PkE93.2"</w:t>
+      </w:r>
+      <w:r>
+        <w:br w:type="textWrapping"/>
+      </w:r>
+      <w:r>
+        <w:rPr>
+          <w:rStyle w:val="VerbatimChar"/>
+        </w:rPr>
+        <w:t xml:space="preserve">## [141] "PkE93.2" "PkE93.2" "PkE93.2" "PkE93.2" "PkE93.2" "PkE93.2" "PkE93.2"</w:t>
+      </w:r>
+      <w:r>
+        <w:br w:type="textWrapping"/>
+      </w:r>
+      <w:r>
+        <w:rPr>
+          <w:rStyle w:val="VerbatimChar"/>
+        </w:rPr>
+        <w:t xml:space="preserve">## [148] "PkE93.2" "PkE93.2" "PkE93.2" "PkE93.2" "PkE93.2" "PkE93.2" "PkE93.2"</w:t>
+      </w:r>
+      <w:r>
+        <w:br w:type="textWrapping"/>
+      </w:r>
+      <w:r>
+        <w:rPr>
+          <w:rStyle w:val="VerbatimChar"/>
+        </w:rPr>
+        <w:t xml:space="preserve">## [155] "PkE93.2" "PkE93.2" "PkE93.2" "PkE93.2" "PkE93.2" "PkE93.2" "PkE93.2"</w:t>
+      </w:r>
+      <w:r>
+        <w:br w:type="textWrapping"/>
+      </w:r>
+      <w:r>
+        <w:rPr>
+          <w:rStyle w:val="VerbatimChar"/>
+        </w:rPr>
+        <w:t xml:space="preserve">## [162] "PkE93.2" "PkE93.2" "PkE93.2" "PkE93.2" "PkE93.2" "PkE93.2" "PkE93.2"</w:t>
+      </w:r>
+      <w:r>
+        <w:br w:type="textWrapping"/>
+      </w:r>
+      <w:r>
+        <w:rPr>
+          <w:rStyle w:val="VerbatimChar"/>
+        </w:rPr>
+        <w:t xml:space="preserve">## [169] "PkE93.2" "PkE93.2" "PkE93.2" "PkE93.2" "PkE93.2" "PkE93.2" "PkE93.2"</w:t>
+      </w:r>
+      <w:r>
+        <w:br w:type="textWrapping"/>
+      </w:r>
+      <w:r>
+        <w:rPr>
+          <w:rStyle w:val="VerbatimChar"/>
+        </w:rPr>
+        <w:t xml:space="preserve">## [176] "PkE93.2" "PkE93.2" "PkE93.3" "PkE93.3" "PkE93.3" "PkE93.3" "PkE93.3"</w:t>
+      </w:r>
+      <w:r>
+        <w:br w:type="textWrapping"/>
+      </w:r>
+      <w:r>
+        <w:rPr>
+          <w:rStyle w:val="VerbatimChar"/>
+        </w:rPr>
+        <w:t xml:space="preserve">## [183] "PkE93.3" "PkE93.3" "PkE93.3" "PkE93.3" "PkE93.3" "PkE93.3" "PkE93.3"</w:t>
+      </w:r>
+      <w:r>
+        <w:br w:type="textWrapping"/>
+      </w:r>
+      <w:r>
+        <w:rPr>
+          <w:rStyle w:val="VerbatimChar"/>
+        </w:rPr>
+        <w:t xml:space="preserve">## [190] "PkE93.3" "PkE93.3" "PkE93.3" "PkE93.3" "PkE93.3" "PkE93.3" "PkE93.3"</w:t>
+      </w:r>
+      <w:r>
+        <w:br w:type="textWrapping"/>
+      </w:r>
+      <w:r>
+        <w:rPr>
+          <w:rStyle w:val="VerbatimChar"/>
+        </w:rPr>
+        <w:t xml:space="preserve">## [197] "PkE93.3" "PkE93.3" "PkE93.3" "PkE93.3" "PkE93.3" "PkE93.3" "PkE93.3"</w:t>
+      </w:r>
+      <w:r>
+        <w:br w:type="textWrapping"/>
+      </w:r>
+      <w:r>
+        <w:rPr>
+          <w:rStyle w:val="VerbatimChar"/>
+        </w:rPr>
+        <w:t xml:space="preserve">## [204] "PkE93.3" "PkE93.3" "PkE93.3" "PkE93.3" "PkE93.3" "PkE93.3" "PkE93.3"</w:t>
+      </w:r>
+      <w:r>
+        <w:br w:type="textWrapping"/>
+      </w:r>
+      <w:r>
+        <w:rPr>
+          <w:rStyle w:val="VerbatimChar"/>
+        </w:rPr>
+        <w:t xml:space="preserve">## [211] "PkE93.3" "PkE93.3" "PkE93.3" "PkE93.3" "PkE93.3" "PkE93.3" "PkE93.3"</w:t>
+      </w:r>
+      <w:r>
+        <w:br w:type="textWrapping"/>
+      </w:r>
+      <w:r>
+        <w:rPr>
+          <w:rStyle w:val="VerbatimChar"/>
+        </w:rPr>
+        <w:t xml:space="preserve">## [218] "PkE93.3" "PkE93.3" "PkE93.3" "PkE93.3" "PkE93.3" "PkE93.3" "PkE93.3"</w:t>
+      </w:r>
+      <w:r>
+        <w:br w:type="textWrapping"/>
+      </w:r>
+      <w:r>
+        <w:rPr>
+          <w:rStyle w:val="VerbatimChar"/>
+        </w:rPr>
+        <w:t xml:space="preserve">## [225] "PkE93.3" "PkE93.3" "PkE93.3" "PkE93.3" "PkE93.3" "PkE93.3" "PkE93.3"</w:t>
+      </w:r>
+      <w:r>
+        <w:br w:type="textWrapping"/>
+      </w:r>
+      <w:r>
+        <w:rPr>
+          <w:rStyle w:val="VerbatimChar"/>
+        </w:rPr>
+        <w:t xml:space="preserve">## [232] "PkE93.3" "PkE93.3" "PkE93.3" "PkE93.3" "PkE93.3"</w:t>
       </w:r>
     </w:p>
     <w:p>
@@ -9086,7 +9140,7 @@
         <w:rPr>
           <w:rStyle w:val="NormalTok"/>
         </w:rPr>
-        <w:t xml:space="preserve">dtf$Day</w:t>
+        <w:t xml:space="preserve">dtf$DAT</w:t>
       </w:r>
     </w:p>
     <w:p>
@@ -9097,43 +9151,61 @@
         <w:rPr>
           <w:rStyle w:val="VerbatimChar"/>
         </w:rPr>
-        <w:t xml:space="preserve">##   [1] 4 4 4 4 4 4 5 5 5 5 5 5 6 6 6 6 6 6 7 7 7 7 7 7 8 8 8 8 8 8 8 8 8 8 8</w:t>
-      </w:r>
-      <w:r>
-        <w:br w:type="textWrapping"/>
-      </w:r>
-      <w:r>
-        <w:rPr>
-          <w:rStyle w:val="VerbatimChar"/>
-        </w:rPr>
-        <w:t xml:space="preserve">##  [36] 8 8 8 8 4 4 4 4 4 4 5 5 5 5 5 5 6 6 6 6 6 6 7 7 7 7 7 7 8 8 8 8 8 8 8</w:t>
-      </w:r>
-      <w:r>
-        <w:br w:type="textWrapping"/>
-      </w:r>
-      <w:r>
-        <w:rPr>
-          <w:rStyle w:val="VerbatimChar"/>
-        </w:rPr>
-        <w:t xml:space="preserve">##  [71] 8 8 8 8 8 8 8 8 4 4 4 4 4 4 5 5 5 5 5 5 6 6 6 6 6 6 7 7 7 7 7 7 8 8 8</w:t>
-      </w:r>
-      <w:r>
-        <w:br w:type="textWrapping"/>
-      </w:r>
-      <w:r>
-        <w:rPr>
-          <w:rStyle w:val="VerbatimChar"/>
-        </w:rPr>
-        <w:t xml:space="preserve">## [106] 8 8 8 8 8 8 8 8 8 8 8 8 4 4 4 4 4 4 5 5 5 5 5 5 6 6 6 6 6 6 7 7 7 7 7</w:t>
-      </w:r>
-      <w:r>
-        <w:br w:type="textWrapping"/>
-      </w:r>
-      <w:r>
-        <w:rPr>
-          <w:rStyle w:val="VerbatimChar"/>
-        </w:rPr>
-        <w:t xml:space="preserve">## [141] 7 8 8 8 8 8 8 8 8 8 8 8 8 8 8 8</w:t>
+        <w:t xml:space="preserve">##   [1] 1 1 1 1 2 2 2 3 3 3 4 4 4 5 5 5 6 6 6 7 7 7 8 8 8 8 8 8 8 1 1 1 1 2 2</w:t>
+      </w:r>
+      <w:r>
+        <w:br w:type="textWrapping"/>
+      </w:r>
+      <w:r>
+        <w:rPr>
+          <w:rStyle w:val="VerbatimChar"/>
+        </w:rPr>
+        <w:t xml:space="preserve">##  [36] 2 3 3 3 4 4 4 5 5 5 6 6 6 7 7 7 8 8 8 8 8 8 8 8 1 1 1 1 2 2 2 3 3 3 4</w:t>
+      </w:r>
+      <w:r>
+        <w:br w:type="textWrapping"/>
+      </w:r>
+      <w:r>
+        <w:rPr>
+          <w:rStyle w:val="VerbatimChar"/>
+        </w:rPr>
+        <w:t xml:space="preserve">##  [71] 4 4 5 5 5 6 6 6 7 7 7 8 8 8 8 8 8 8 1 1 1 1 2 2 2 3 3 3 4 4 4 5 5 5 6</w:t>
+      </w:r>
+      <w:r>
+        <w:br w:type="textWrapping"/>
+      </w:r>
+      <w:r>
+        <w:rPr>
+          <w:rStyle w:val="VerbatimChar"/>
+        </w:rPr>
+        <w:t xml:space="preserve">## [106] 6 6 7 7 7 8 8 8 8 8 8 8 8 1 1 1 1 2 2 2 3 3 3 4 4 4 5 5 5 6 6 6 7 7 7</w:t>
+      </w:r>
+      <w:r>
+        <w:br w:type="textWrapping"/>
+      </w:r>
+      <w:r>
+        <w:rPr>
+          <w:rStyle w:val="VerbatimChar"/>
+        </w:rPr>
+        <w:t xml:space="preserve">## [141] 8 8 8 8 8 8 8 1 1 1 1 2 2 2 3 3 3 4 4 4 5 5 5 6 6 6 7 7 7 8 8 8 8 8 8</w:t>
+      </w:r>
+      <w:r>
+        <w:br w:type="textWrapping"/>
+      </w:r>
+      <w:r>
+        <w:rPr>
+          <w:rStyle w:val="VerbatimChar"/>
+        </w:rPr>
+        <w:t xml:space="preserve">## [176] 8 8 1 1 1 1 2 2 2 3 3 3 4 4 4 5 5 5 6 6 6 7 7 7 8 8 8 8 8 8 8 1 1 1 1</w:t>
+      </w:r>
+      <w:r>
+        <w:br w:type="textWrapping"/>
+      </w:r>
+      <w:r>
+        <w:rPr>
+          <w:rStyle w:val="VerbatimChar"/>
+        </w:rPr>
+        <w:t xml:space="preserve">## [211] 2 2 2 3 3 3 4 4 4 5 5 5 6 6 6 7 7 7 8 8 8 8 8 8 8 8</w:t>
       </w:r>
     </w:p>
     <w:p>
@@ -9664,147 +9736,9 @@
       </w:pPr>
       <w:r>
         <w:rPr>
-          <w:rStyle w:val="CommentTok"/>
-        </w:rPr>
-        <w:t xml:space="preserve">#subsetting from D3 to D6</w:t>
-      </w:r>
-      <w:r>
-        <w:br w:type="textWrapping"/>
-      </w:r>
-      <w:r>
-        <w:rPr>
-          <w:rStyle w:val="NormalTok"/>
-        </w:rPr>
-        <w:t xml:space="preserve">dtm&lt;-</w:t>
-      </w:r>
-      <w:r>
-        <w:rPr>
-          <w:rStyle w:val="KeywordTok"/>
-        </w:rPr>
-        <w:t xml:space="preserve">subset</w:t>
-      </w:r>
-      <w:r>
-        <w:rPr>
-          <w:rStyle w:val="NormalTok"/>
-        </w:rPr>
-        <w:t xml:space="preserve">(dtm, Day ==</w:t>
-      </w:r>
-      <w:r>
-        <w:rPr>
-          <w:rStyle w:val="StringTok"/>
-        </w:rPr>
-        <w:t xml:space="preserve"> </w:t>
-      </w:r>
-      <w:r>
-        <w:rPr>
-          <w:rStyle w:val="DecValTok"/>
-        </w:rPr>
-        <w:t xml:space="preserve">3</w:t>
-      </w:r>
-      <w:r>
-        <w:rPr>
-          <w:rStyle w:val="NormalTok"/>
-        </w:rPr>
-        <w:t xml:space="preserve">|</w:t>
-      </w:r>
-      <w:r>
-        <w:rPr>
-          <w:rStyle w:val="StringTok"/>
-        </w:rPr>
-        <w:t xml:space="preserve"> </w:t>
-      </w:r>
-      <w:r>
-        <w:rPr>
-          <w:rStyle w:val="NormalTok"/>
-        </w:rPr>
-        <w:t xml:space="preserve">Day ==</w:t>
-      </w:r>
-      <w:r>
-        <w:rPr>
-          <w:rStyle w:val="StringTok"/>
-        </w:rPr>
-        <w:t xml:space="preserve"> </w:t>
-      </w:r>
-      <w:r>
-        <w:rPr>
-          <w:rStyle w:val="DecValTok"/>
-        </w:rPr>
-        <w:t xml:space="preserve">4</w:t>
-      </w:r>
-      <w:r>
-        <w:rPr>
-          <w:rStyle w:val="NormalTok"/>
-        </w:rPr>
-        <w:t xml:space="preserve">|</w:t>
-      </w:r>
-      <w:r>
-        <w:rPr>
-          <w:rStyle w:val="StringTok"/>
-        </w:rPr>
-        <w:t xml:space="preserve"> </w:t>
-      </w:r>
-      <w:r>
-        <w:rPr>
-          <w:rStyle w:val="NormalTok"/>
-        </w:rPr>
-        <w:t xml:space="preserve">Day ==</w:t>
-      </w:r>
-      <w:r>
-        <w:rPr>
-          <w:rStyle w:val="StringTok"/>
-        </w:rPr>
-        <w:t xml:space="preserve"> </w:t>
-      </w:r>
-      <w:r>
-        <w:rPr>
-          <w:rStyle w:val="DecValTok"/>
-        </w:rPr>
-        <w:t xml:space="preserve">5</w:t>
-      </w:r>
-      <w:r>
-        <w:rPr>
-          <w:rStyle w:val="NormalTok"/>
-        </w:rPr>
-        <w:t xml:space="preserve">|</w:t>
-      </w:r>
-      <w:r>
-        <w:rPr>
-          <w:rStyle w:val="StringTok"/>
-        </w:rPr>
-        <w:t xml:space="preserve"> </w:t>
-      </w:r>
-      <w:r>
-        <w:rPr>
-          <w:rStyle w:val="NormalTok"/>
-        </w:rPr>
-        <w:t xml:space="preserve">Day ==</w:t>
-      </w:r>
-      <w:r>
-        <w:rPr>
-          <w:rStyle w:val="StringTok"/>
-        </w:rPr>
-        <w:t xml:space="preserve"> </w:t>
-      </w:r>
-      <w:r>
-        <w:rPr>
-          <w:rStyle w:val="DecValTok"/>
-        </w:rPr>
-        <w:t xml:space="preserve">6</w:t>
-      </w:r>
-      <w:r>
-        <w:rPr>
-          <w:rStyle w:val="NormalTok"/>
-        </w:rPr>
-        <w:t xml:space="preserve">)</w:t>
-      </w:r>
-      <w:r>
-        <w:br w:type="textWrapping"/>
-      </w:r>
-      <w:r>
-        <w:rPr>
-          <w:rStyle w:val="NormalTok"/>
-        </w:rPr>
-        <w:t xml:space="preserve">dtm$Day</w:t>
+          <w:rStyle w:val="NormalTok"/>
+        </w:rPr>
+        <w:t xml:space="preserve">dtm$DayL</w:t>
       </w:r>
     </w:p>
     <w:p>
@@ -9815,34 +9749,61 @@
         <w:rPr>
           <w:rStyle w:val="VerbatimChar"/>
         </w:rPr>
-        <w:t xml:space="preserve">##   [1] 3 4 4 4 4 6 5 5 5 5 5 5 5 5 5 5 5 5 4 4 6 6 6 4 4 6 6 3 3 3 3 3 3 4 4</w:t>
-      </w:r>
-      <w:r>
-        <w:br w:type="textWrapping"/>
-      </w:r>
-      <w:r>
-        <w:rPr>
-          <w:rStyle w:val="VerbatimChar"/>
-        </w:rPr>
-        <w:t xml:space="preserve">##  [36] 4 4 6 5 5 5 5 5 5 5 5 5 5 5 5 4 4 6 6 6 4 4 6 6 3 3 3 3 3 3 4 4 4 4 6</w:t>
-      </w:r>
-      <w:r>
-        <w:br w:type="textWrapping"/>
-      </w:r>
-      <w:r>
-        <w:rPr>
-          <w:rStyle w:val="VerbatimChar"/>
-        </w:rPr>
-        <w:t xml:space="preserve">##  [71] 5 5 5 5 5 5 5 5 5 5 5 5 4 4 6 6 6 4 4 6 6 3 3 3 3 3 3 4 4 4 4 6 5 5 5</w:t>
-      </w:r>
-      <w:r>
-        <w:br w:type="textWrapping"/>
-      </w:r>
-      <w:r>
-        <w:rPr>
-          <w:rStyle w:val="VerbatimChar"/>
-        </w:rPr>
-        <w:t xml:space="preserve">## [106] 5 5 5 5 5 5 5 5 5 4 4 6 6 6 4 4 6 6 3 3 3 3 3</w:t>
+        <w:t xml:space="preserve">##   [1] A B C D D D D F E E E E E E E E E E E E D D F F F D D F F B B B B B C</w:t>
+      </w:r>
+      <w:r>
+        <w:br w:type="textWrapping"/>
+      </w:r>
+      <w:r>
+        <w:rPr>
+          <w:rStyle w:val="VerbatimChar"/>
+        </w:rPr>
+        <w:t xml:space="preserve">##  [36] C C C C A A A A A A B C D D D D F E E E E E E E E E E E E D D F F F D</w:t>
+      </w:r>
+      <w:r>
+        <w:br w:type="textWrapping"/>
+      </w:r>
+      <w:r>
+        <w:rPr>
+          <w:rStyle w:val="VerbatimChar"/>
+        </w:rPr>
+        <w:t xml:space="preserve">##  [71] D F F B B B B B C C C C C A A A A A A B C D D D D F E E E E E E E E E</w:t>
+      </w:r>
+      <w:r>
+        <w:br w:type="textWrapping"/>
+      </w:r>
+      <w:r>
+        <w:rPr>
+          <w:rStyle w:val="VerbatimChar"/>
+        </w:rPr>
+        <w:t xml:space="preserve">## [106] E E E D D F F F D D F F B B B B B C C C C C A A A A A A B C D D D D F</w:t>
+      </w:r>
+      <w:r>
+        <w:br w:type="textWrapping"/>
+      </w:r>
+      <w:r>
+        <w:rPr>
+          <w:rStyle w:val="VerbatimChar"/>
+        </w:rPr>
+        <w:t xml:space="preserve">## [141] E E E E E E E E E E E E D D F F F D D F F B B B B B C C C C C A A A A</w:t>
+      </w:r>
+      <w:r>
+        <w:br w:type="textWrapping"/>
+      </w:r>
+      <w:r>
+        <w:rPr>
+          <w:rStyle w:val="VerbatimChar"/>
+        </w:rPr>
+        <w:t xml:space="preserve">## [176] A</w:t>
+      </w:r>
+      <w:r>
+        <w:br w:type="textWrapping"/>
+      </w:r>
+      <w:r>
+        <w:rPr>
+          <w:rStyle w:val="VerbatimChar"/>
+        </w:rPr>
+        <w:t xml:space="preserve">## Levels: A B C D E F</w:t>
       </w:r>
     </w:p>
     <w:p>
@@ -9850,7 +9811,7 @@
         <w:pStyle w:val="FirstParagraph"/>
       </w:pPr>
       <w:r>
-        <w:t xml:space="preserve">Graphs of the effect of JHM treatments on Kr-h1 and E93 gene expression and statistical tests were obtained using the transformed data (see statistical analysis file for more details [add a link to the file after github upload]).</w:t>
+        <w:t xml:space="preserve">Graphs of the effect of JHM treatments on Kr-h1 and E93 gene expression and statistical tests were obtained using the log10-transformed data (see statistical analysis file for more details [add a link to the file after github upload]).</w:t>
       </w:r>
     </w:p>
     <w:p>
@@ -9870,7 +9831,7 @@
         <w:rPr>
           <w:rStyle w:val="NormalTok"/>
         </w:rPr>
-        <w:t xml:space="preserve">dtmlogbox &lt;-</w:t>
+        <w:t xml:space="preserve">dtmlog10box &lt;-</w:t>
       </w:r>
       <w:r>
         <w:rPr>
@@ -10848,7 +10809,7 @@
         <w:rPr>
           <w:rStyle w:val="NormalTok"/>
         </w:rPr>
-        <w:t xml:space="preserve">dtmlogbox</w:t>
+        <w:t xml:space="preserve">dtmlog10box</w:t>
       </w:r>
     </w:p>
     <w:p>
@@ -10865,7 +10826,7 @@
               <a:graphicData uri="http://schemas.openxmlformats.org/drawingml/2006/picture">
                 <pic:pic>
                   <pic:nvPicPr>
-                    <pic:cNvPr descr="RscriptE93_files/figure-docx/unnamed-chunk-12-1.png" id="0" name="Picture"/>
+                    <pic:cNvPr descr="RscriptE93_files/figure-docx/unnamed-chunk-13-1.png" id="0" name="Picture"/>
                     <pic:cNvPicPr>
                       <a:picLocks noChangeArrowheads="1" noChangeAspect="1"/>
                     </pic:cNvPicPr>
@@ -11077,7 +11038,7 @@
         <w:rPr>
           <w:rStyle w:val="NormalTok"/>
         </w:rPr>
-        <w:t xml:space="preserve">Compound)) +</w:t>
+        <w:t xml:space="preserve">Treatment)) +</w:t>
       </w:r>
       <w:r>
         <w:rPr>
@@ -11907,7 +11868,7 @@
               <a:graphicData uri="http://schemas.openxmlformats.org/drawingml/2006/picture">
                 <pic:pic>
                   <pic:nvPicPr>
-                    <pic:cNvPr descr="RscriptE93_files/figure-docx/unnamed-chunk-13-1.png" id="0" name="Picture"/>
+                    <pic:cNvPr descr="RscriptE93_files/figure-docx/unnamed-chunk-14-1.png" id="0" name="Picture"/>
                     <pic:cNvPicPr>
                       <a:picLocks noChangeArrowheads="1" noChangeAspect="1"/>
                     </pic:cNvPicPr>
@@ -12048,7 +12009,7 @@
     </w:lvl>
   </w:abstractNum>
   <w:abstractNum w:abstractNumId="990">
-    <w:nsid w:val="4a60ca5e"/>
+    <w:nsid w:val="cb99c45b"/>
     <w:multiLevelType w:val="multilevel"/>
     <w:lvl w:ilvl="0">
       <w:numFmt w:val="bullet"/>
@@ -12129,7 +12090,7 @@
     </w:lvl>
   </w:abstractNum>
   <w:abstractNum w:abstractNumId="991">
-    <w:nsid w:val="288059bb"/>
+    <w:nsid w:val="ed375e5d"/>
     <w:multiLevelType w:val="multilevel"/>
     <w:lvl w:ilvl="0">
       <w:numFmt w:val="bullet"/>

</xml_diff>